<commit_message>
cuadro añadido en imagenes
</commit_message>
<xml_diff>
--- a/Casos de uso/Gestión de usuarios/cambiar contraseña, cerrar sesion/cambiarcontraseña cerrarsesion.docx
+++ b/Casos de uso/Gestión de usuarios/cambiar contraseña, cerrar sesion/cambiarcontraseña cerrarsesion.docx
@@ -27,9 +27,17 @@
       <w:r>
         <w:rPr/>
         <w:drawing>
-          <wp:inline distT="0" distB="0" distL="0" distR="0">
-            <wp:extent cx="4838700" cy="1990725"/>
+          <wp:anchor behindDoc="0" distT="0" distB="0" distL="0" distR="0" simplePos="0" locked="0" layoutInCell="1" allowOverlap="1" relativeHeight="2">
+            <wp:simplePos x="0" y="0"/>
+            <wp:positionH relativeFrom="column">
+              <wp:align>center</wp:align>
+            </wp:positionH>
+            <wp:positionV relativeFrom="paragraph">
+              <wp:posOffset>635</wp:posOffset>
+            </wp:positionV>
+            <wp:extent cx="5400040" cy="2637790"/>
             <wp:effectExtent l="0" t="0" r="0" b="0"/>
+            <wp:wrapSquare wrapText="largest"/>
             <wp:docPr id="1" name="Imagen1" descr=""/>
             <wp:cNvGraphicFramePr>
               <a:graphicFrameLocks xmlns:a="http://schemas.openxmlformats.org/drawingml/2006/main" noChangeAspect="1"/>
@@ -52,7 +60,7 @@
                   <pic:spPr bwMode="auto">
                     <a:xfrm>
                       <a:off x="0" y="0"/>
-                      <a:ext cx="4838700" cy="1990725"/>
+                      <a:ext cx="5400040" cy="2637790"/>
                     </a:xfrm>
                     <a:prstGeom prst="rect">
                       <a:avLst/>
@@ -61,7 +69,7 @@
                 </pic:pic>
               </a:graphicData>
             </a:graphic>
-          </wp:inline>
+          </wp:anchor>
         </w:drawing>
       </w:r>
     </w:p>
@@ -977,7 +985,11 @@
         </w:rPr>
       </w:pPr>
       <w:r>
-        <w:rPr/>
+        <w:rPr>
+          <w:b/>
+          <w:sz w:val="28"/>
+          <w:szCs w:val="28"/>
+        </w:rPr>
         <w:drawing>
           <wp:anchor behindDoc="0" distT="0" distB="0" distL="0" distR="0" simplePos="0" locked="0" layoutInCell="1" allowOverlap="1" relativeHeight="3">
             <wp:simplePos x="0" y="0"/>
@@ -987,7 +999,7 @@
             <wp:positionV relativeFrom="paragraph">
               <wp:posOffset>635</wp:posOffset>
             </wp:positionV>
-            <wp:extent cx="5219700" cy="2219325"/>
+            <wp:extent cx="5124450" cy="3067050"/>
             <wp:effectExtent l="0" t="0" r="0" b="0"/>
             <wp:wrapSquare wrapText="largest"/>
             <wp:docPr id="2" name="Imagen2" descr=""/>
@@ -1012,7 +1024,7 @@
                   <pic:spPr bwMode="auto">
                     <a:xfrm>
                       <a:off x="0" y="0"/>
-                      <a:ext cx="5219700" cy="2219325"/>
+                      <a:ext cx="5124450" cy="3067050"/>
                     </a:xfrm>
                     <a:prstGeom prst="rect">
                       <a:avLst/>

</xml_diff>

<commit_message>
realizar cambio en base de datos
</commit_message>
<xml_diff>
--- a/Casos de uso/Gestión de usuarios/cambiar contraseña, cerrar sesion/cambiarcontraseña cerrarsesion.docx
+++ b/Casos de uso/Gestión de usuarios/cambiar contraseña, cerrar sesion/cambiarcontraseña cerrarsesion.docx
@@ -27,7 +27,7 @@
       <w:r>
         <w:rPr/>
         <w:drawing>
-          <wp:anchor behindDoc="0" distT="0" distB="0" distL="0" distR="0" simplePos="0" locked="0" layoutInCell="1" allowOverlap="1" relativeHeight="2">
+          <wp:anchor behindDoc="0" distT="0" distB="0" distL="0" distR="0" simplePos="0" locked="0" layoutInCell="1" allowOverlap="1" relativeHeight="3">
             <wp:simplePos x="0" y="0"/>
             <wp:positionH relativeFrom="column">
               <wp:align>center</wp:align>
@@ -35,7 +35,7 @@
             <wp:positionV relativeFrom="paragraph">
               <wp:posOffset>635</wp:posOffset>
             </wp:positionV>
-            <wp:extent cx="5400040" cy="4192270"/>
+            <wp:extent cx="5400040" cy="3614420"/>
             <wp:effectExtent l="0" t="0" r="0" b="0"/>
             <wp:wrapSquare wrapText="largest"/>
             <wp:docPr id="1" name="Imagen1" descr=""/>
@@ -60,7 +60,7 @@
                   <pic:spPr bwMode="auto">
                     <a:xfrm>
                       <a:off x="0" y="0"/>
-                      <a:ext cx="5400040" cy="4192270"/>
+                      <a:ext cx="5400040" cy="3614420"/>
                     </a:xfrm>
                     <a:prstGeom prst="rect">
                       <a:avLst/>
@@ -991,7 +991,7 @@
           <w:szCs w:val="28"/>
         </w:rPr>
         <w:drawing>
-          <wp:anchor behindDoc="0" distT="0" distB="0" distL="0" distR="0" simplePos="0" locked="0" layoutInCell="1" allowOverlap="1" relativeHeight="3">
+          <wp:anchor behindDoc="0" distT="0" distB="0" distL="0" distR="0" simplePos="0" locked="0" layoutInCell="1" allowOverlap="1" relativeHeight="2">
             <wp:simplePos x="0" y="0"/>
             <wp:positionH relativeFrom="column">
               <wp:align>center</wp:align>

</xml_diff>